<commit_message>
modified text and version
git-svn-id: svn://127.0.0.1/Core@7736 17c802ae-cbca-534c-9e8e-6d19a4926c45
</commit_message>
<xml_diff>
--- a/trunk/doc/readme_4500_fix27.docx
+++ b/trunk/doc/readme_4500_fix27.docx
@@ -444,14 +444,6 @@
         <w:gridCol w:w="6662"/>
       </w:tblGrid>
       <w:tr>
-        <w:tblPrEx>
-          <w:tblCellMar>
-            <w:top w:w="0" w:type="dxa"/>
-            <w:left w:w="0" w:type="dxa"/>
-            <w:bottom w:w="0" w:type="dxa"/>
-            <w:right w:w="0" w:type="dxa"/>
-          </w:tblCellMar>
-        </w:tblPrEx>
         <w:trPr>
           <w:cantSplit/>
           <w:tblHeader/>
@@ -536,14 +528,6 @@
         </w:tc>
       </w:tr>
       <w:tr>
-        <w:tblPrEx>
-          <w:tblCellMar>
-            <w:top w:w="0" w:type="dxa"/>
-            <w:left w:w="0" w:type="dxa"/>
-            <w:bottom w:w="0" w:type="dxa"/>
-            <w:right w:w="0" w:type="dxa"/>
-          </w:tblCellMar>
-        </w:tblPrEx>
         <w:trPr>
           <w:cantSplit/>
           <w:tblHeader/>
@@ -622,20 +606,52 @@
                 <w:sz w:val="16"/>
                 <w:szCs w:val="16"/>
               </w:rPr>
-              <w:t xml:space="preserve">The nm3sdo.validate_theme no longer uses the standard sdo_geom.validate-layer but needs to loop over data. the data is held inside arrays and these may not be released properly. </w:t>
+              <w:t xml:space="preserve">The nm3sdo.validate_theme no longer uses the standard </w:t>
+            </w:r>
+            <w:proofErr w:type="spellStart"/>
+            <w:r>
+              <w:rPr>
+                <w:rFonts w:ascii="Calibri" w:hAnsi="Calibri" w:cs="Calibri"/>
+                <w:color w:val="000000"/>
+                <w:sz w:val="16"/>
+                <w:szCs w:val="16"/>
+              </w:rPr>
+              <w:t>sdo_geom.validate</w:t>
+            </w:r>
+            <w:proofErr w:type="spellEnd"/>
+            <w:r>
+              <w:rPr>
+                <w:rFonts w:ascii="Calibri" w:hAnsi="Calibri" w:cs="Calibri"/>
+                <w:color w:val="000000"/>
+                <w:sz w:val="16"/>
+                <w:szCs w:val="16"/>
+              </w:rPr>
+              <w:t xml:space="preserve">-layer but needs to loop over data. </w:t>
+            </w:r>
+            <w:proofErr w:type="gramStart"/>
+            <w:r>
+              <w:rPr>
+                <w:rFonts w:ascii="Calibri" w:hAnsi="Calibri" w:cs="Calibri"/>
+                <w:color w:val="000000"/>
+                <w:sz w:val="16"/>
+                <w:szCs w:val="16"/>
+              </w:rPr>
+              <w:t>the</w:t>
+            </w:r>
+            <w:proofErr w:type="gramEnd"/>
+            <w:r>
+              <w:rPr>
+                <w:rFonts w:ascii="Calibri" w:hAnsi="Calibri" w:cs="Calibri"/>
+                <w:color w:val="000000"/>
+                <w:sz w:val="16"/>
+                <w:szCs w:val="16"/>
+              </w:rPr>
+              <w:t xml:space="preserve"> data is held inside arrays and these may not be released properly. </w:t>
             </w:r>
           </w:p>
         </w:tc>
       </w:tr>
       <w:tr>
-        <w:tblPrEx>
-          <w:tblCellMar>
-            <w:top w:w="0" w:type="dxa"/>
-            <w:left w:w="0" w:type="dxa"/>
-            <w:bottom w:w="0" w:type="dxa"/>
-            <w:right w:w="0" w:type="dxa"/>
-          </w:tblCellMar>
-        </w:tblPrEx>
         <w:trPr>
           <w:cantSplit/>
           <w:tblHeader/>
@@ -711,14 +727,6 @@
         </w:tc>
       </w:tr>
       <w:tr>
-        <w:tblPrEx>
-          <w:tblCellMar>
-            <w:top w:w="0" w:type="dxa"/>
-            <w:left w:w="0" w:type="dxa"/>
-            <w:bottom w:w="0" w:type="dxa"/>
-            <w:right w:w="0" w:type="dxa"/>
-          </w:tblCellMar>
-        </w:tblPrEx>
         <w:trPr>
           <w:cantSplit/>
           <w:tblHeader/>
@@ -788,21 +796,7 @@
                 <w:sz w:val="16"/>
                 <w:szCs w:val="16"/>
               </w:rPr>
-              <w:t>Unzip nm_4500_fix2</w:t>
-            </w:r>
-            <w:r>
-              <w:rPr>
-                <w:sz w:val="16"/>
-                <w:szCs w:val="16"/>
-              </w:rPr>
-              <w:t>7</w:t>
-            </w:r>
-            <w:r>
-              <w:rPr>
-                <w:sz w:val="16"/>
-                <w:szCs w:val="16"/>
-              </w:rPr>
-              <w:t xml:space="preserve">.zip to a staging folder. </w:t>
+              <w:t xml:space="preserve">Unzip nm_4500_fix27.zip to a staging folder. </w:t>
             </w:r>
           </w:p>
           <w:p>
@@ -856,21 +850,7 @@
                 <w:sz w:val="16"/>
                 <w:szCs w:val="16"/>
               </w:rPr>
-              <w:t>At the prompt type "START nm_4500_fix2</w:t>
-            </w:r>
-            <w:r>
-              <w:rPr>
-                <w:sz w:val="16"/>
-                <w:szCs w:val="16"/>
-              </w:rPr>
-              <w:t>7</w:t>
-            </w:r>
-            <w:r>
-              <w:rPr>
-                <w:sz w:val="16"/>
-                <w:szCs w:val="16"/>
-              </w:rPr>
-              <w:t xml:space="preserve">.sql" and press return. </w:t>
+              <w:t xml:space="preserve">At the prompt type "START nm_4500_fix27.sql" and press return. </w:t>
             </w:r>
           </w:p>
           <w:p>
@@ -882,8 +862,6 @@
                 <w:szCs w:val="16"/>
               </w:rPr>
             </w:pPr>
-            <w:bookmarkStart w:id="0" w:name="_GoBack"/>
-            <w:bookmarkEnd w:id="0"/>
           </w:p>
           <w:p>
             <w:pPr>
@@ -912,14 +890,6 @@
         </w:tc>
       </w:tr>
       <w:tr>
-        <w:tblPrEx>
-          <w:tblCellMar>
-            <w:top w:w="0" w:type="dxa"/>
-            <w:left w:w="0" w:type="dxa"/>
-            <w:bottom w:w="0" w:type="dxa"/>
-            <w:right w:w="0" w:type="dxa"/>
-          </w:tblCellMar>
-        </w:tblPrEx>
         <w:trPr>
           <w:cantSplit/>
           <w:tblHeader/>
@@ -1004,14 +974,6 @@
         </w:tc>
       </w:tr>
       <w:tr>
-        <w:tblPrEx>
-          <w:tblCellMar>
-            <w:top w:w="0" w:type="dxa"/>
-            <w:left w:w="0" w:type="dxa"/>
-            <w:bottom w:w="0" w:type="dxa"/>
-            <w:right w:w="0" w:type="dxa"/>
-          </w:tblCellMar>
-        </w:tblPrEx>
         <w:trPr>
           <w:cantSplit/>
           <w:tblHeader/>
@@ -1096,14 +1058,6 @@
         </w:tc>
       </w:tr>
       <w:tr>
-        <w:tblPrEx>
-          <w:tblCellMar>
-            <w:top w:w="0" w:type="dxa"/>
-            <w:left w:w="0" w:type="dxa"/>
-            <w:bottom w:w="0" w:type="dxa"/>
-            <w:right w:w="0" w:type="dxa"/>
-          </w:tblCellMar>
-        </w:tblPrEx>
         <w:trPr>
           <w:cantSplit/>
           <w:tblHeader/>
@@ -1188,14 +1142,6 @@
         </w:tc>
       </w:tr>
       <w:tr>
-        <w:tblPrEx>
-          <w:tblCellMar>
-            <w:top w:w="0" w:type="dxa"/>
-            <w:left w:w="0" w:type="dxa"/>
-            <w:bottom w:w="0" w:type="dxa"/>
-            <w:right w:w="0" w:type="dxa"/>
-          </w:tblCellMar>
-        </w:tblPrEx>
         <w:trPr>
           <w:cantSplit/>
           <w:tblHeader/>
@@ -1353,14 +1299,6 @@
         <w:gridCol w:w="1275"/>
       </w:tblGrid>
       <w:tr>
-        <w:tblPrEx>
-          <w:tblCellMar>
-            <w:top w:w="0" w:type="dxa"/>
-            <w:left w:w="0" w:type="dxa"/>
-            <w:bottom w:w="0" w:type="dxa"/>
-            <w:right w:w="0" w:type="dxa"/>
-          </w:tblCellMar>
-        </w:tblPrEx>
         <w:trPr>
           <w:cantSplit/>
           <w:tblHeader/>
@@ -1447,14 +1385,6 @@
         </w:tc>
       </w:tr>
       <w:tr>
-        <w:tblPrEx>
-          <w:tblCellMar>
-            <w:top w:w="0" w:type="dxa"/>
-            <w:left w:w="0" w:type="dxa"/>
-            <w:bottom w:w="0" w:type="dxa"/>
-            <w:right w:w="0" w:type="dxa"/>
-          </w:tblCellMar>
-        </w:tblPrEx>
         <w:trPr>
           <w:cantSplit/>
         </w:trPr>
@@ -1530,7 +1460,7 @@
                 <w:sz w:val="16"/>
                 <w:szCs w:val="16"/>
               </w:rPr>
-              <w:t>2.71.1.2</w:t>
+              <w:t>2.71.1.3</w:t>
             </w:r>
           </w:p>
         </w:tc>
@@ -1821,14 +1751,6 @@
         <w:gridCol w:w="1134"/>
       </w:tblGrid>
       <w:tr>
-        <w:tblPrEx>
-          <w:tblCellMar>
-            <w:top w:w="0" w:type="dxa"/>
-            <w:left w:w="0" w:type="dxa"/>
-            <w:bottom w:w="0" w:type="dxa"/>
-            <w:right w:w="0" w:type="dxa"/>
-          </w:tblCellMar>
-        </w:tblPrEx>
         <w:trPr>
           <w:cantSplit/>
           <w:tblHeader/>
@@ -2011,14 +1933,6 @@
         </w:tc>
       </w:tr>
       <w:tr>
-        <w:tblPrEx>
-          <w:tblCellMar>
-            <w:top w:w="0" w:type="dxa"/>
-            <w:left w:w="0" w:type="dxa"/>
-            <w:bottom w:w="0" w:type="dxa"/>
-            <w:right w:w="0" w:type="dxa"/>
-          </w:tblCellMar>
-        </w:tblPrEx>
         <w:trPr>
           <w:cantSplit/>
           <w:tblHeader/>
@@ -2095,8 +2009,77 @@
                 <w:sz w:val="18"/>
                 <w:szCs w:val="18"/>
               </w:rPr>
-              <w:t>The nm3sdo.validate_theme procedure failed to release memory. This procedure uses some pl/sql associative arrays which are now released at the end of the procedure.</w:t>
+              <w:t>The nm3sdo.validate_theme procedure failed to rel</w:t>
             </w:r>
+            <w:r>
+              <w:rPr>
+                <w:rFonts w:ascii="Calibri" w:hAnsi="Calibri" w:cs="Calibri"/>
+                <w:bCs/>
+                <w:sz w:val="18"/>
+                <w:szCs w:val="18"/>
+              </w:rPr>
+              <w:t>ease memory. This procedure used</w:t>
+            </w:r>
+            <w:r>
+              <w:rPr>
+                <w:rFonts w:ascii="Calibri" w:hAnsi="Calibri" w:cs="Calibri"/>
+                <w:bCs/>
+                <w:sz w:val="18"/>
+                <w:szCs w:val="18"/>
+              </w:rPr>
+              <w:t xml:space="preserve"> some </w:t>
+            </w:r>
+            <w:proofErr w:type="spellStart"/>
+            <w:r>
+              <w:rPr>
+                <w:rFonts w:ascii="Calibri" w:hAnsi="Calibri" w:cs="Calibri"/>
+                <w:bCs/>
+                <w:sz w:val="18"/>
+                <w:szCs w:val="18"/>
+              </w:rPr>
+              <w:t>pl</w:t>
+            </w:r>
+            <w:proofErr w:type="spellEnd"/>
+            <w:r>
+              <w:rPr>
+                <w:rFonts w:ascii="Calibri" w:hAnsi="Calibri" w:cs="Calibri"/>
+                <w:bCs/>
+                <w:sz w:val="18"/>
+                <w:szCs w:val="18"/>
+              </w:rPr>
+              <w:t>/</w:t>
+            </w:r>
+            <w:proofErr w:type="spellStart"/>
+            <w:r>
+              <w:rPr>
+                <w:rFonts w:ascii="Calibri" w:hAnsi="Calibri" w:cs="Calibri"/>
+                <w:bCs/>
+                <w:sz w:val="18"/>
+                <w:szCs w:val="18"/>
+              </w:rPr>
+              <w:t>sql</w:t>
+            </w:r>
+            <w:proofErr w:type="spellEnd"/>
+            <w:r>
+              <w:rPr>
+                <w:rFonts w:ascii="Calibri" w:hAnsi="Calibri" w:cs="Calibri"/>
+                <w:bCs/>
+                <w:sz w:val="18"/>
+                <w:szCs w:val="18"/>
+              </w:rPr>
+              <w:t xml:space="preserve"> associative arrays which </w:t>
+            </w:r>
+            <w:r>
+              <w:rPr>
+                <w:rFonts w:ascii="Calibri" w:hAnsi="Calibri" w:cs="Calibri"/>
+                <w:bCs/>
+                <w:sz w:val="18"/>
+                <w:szCs w:val="18"/>
+              </w:rPr>
+              <w:t xml:space="preserve">were not released. The new version uses a dynamic insert statement. </w:t>
+            </w:r>
+            <w:bookmarkStart w:id="0" w:name="_GoBack"/>
+            <w:bookmarkEnd w:id="0"/>
           </w:p>
         </w:tc>
         <w:tc>
@@ -2213,16 +2196,7 @@
         <w:sz w:val="14"/>
         <w:szCs w:val="14"/>
       </w:rPr>
-      <w:t>©</w:t>
-    </w:r>
-    <w:r>
-      <w:rPr>
-        <w:rFonts w:ascii="Arial" w:hAnsi="Arial" w:cs="Arial"/>
-        <w:color w:val="000000"/>
-        <w:sz w:val="14"/>
-        <w:szCs w:val="14"/>
-      </w:rPr>
-      <w:t xml:space="preserve"> Exor Corporation Ltd 2009 All rights reserved</w:t>
+      <w:t>© Exor Corporation Ltd 2009 All rights reserved</w:t>
     </w:r>
     <w:r>
       <w:rPr>

</xml_diff>